<commit_message>
Big clean up of repo
</commit_message>
<xml_diff>
--- a/docs/ldeli_inc_repMR_ms.docx
+++ b/docs/ldeli_inc_repMR_ms.docx
@@ -385,19 +385,46 @@
         </w:rPr>
         <w:t>Phenotypic plasticity is an important mechanism that allows populations to adjust to changing environments. Plastic responses induced by early life experiences can have lasting impacts on how individuals respond to environmental variation later in life (i.e., reversible plasticity). Developmental environments can also influence repeatability of plastic responses thereby altering the capacity for reaction norms to respond to selection. Here, we compared metabolic thermal reaction norms in lizards (</w:t>
       </w:r>
+      <w:proofErr w:type="spellStart"/>
       <w:r>
         <w:rPr>
           <w:i/>
           <w:iCs/>
           <w:color w:val="000000" w:themeColor="text1"/>
         </w:rPr>
-        <w:t>Lampropholis delicata</w:t>
-      </w:r>
-      <w:r>
-        <w:rPr>
-          <w:color w:val="000000" w:themeColor="text1"/>
-        </w:rPr>
-        <w:t>) that were incubated at two developmental temperatures (n</w:t>
+        <w:t>Lampropholis</w:t>
+      </w:r>
+      <w:proofErr w:type="spellEnd"/>
+      <w:r>
+        <w:rPr>
+          <w:i/>
+          <w:iCs/>
+          <w:color w:val="000000" w:themeColor="text1"/>
+        </w:rPr>
+        <w:t xml:space="preserve"> </w:t>
+      </w:r>
+      <w:proofErr w:type="spellStart"/>
+      <w:r>
+        <w:rPr>
+          <w:i/>
+          <w:iCs/>
+          <w:color w:val="000000" w:themeColor="text1"/>
+        </w:rPr>
+        <w:t>delicata</w:t>
+      </w:r>
+      <w:proofErr w:type="spellEnd"/>
+      <w:r>
+        <w:rPr>
+          <w:color w:val="000000" w:themeColor="text1"/>
+        </w:rPr>
+        <w:t>) that were incubated at two developmental temperatures (</w:t>
+      </w:r>
+      <w:proofErr w:type="spellStart"/>
+      <w:r>
+        <w:rPr>
+          <w:color w:val="000000" w:themeColor="text1"/>
+        </w:rPr>
+        <w:t>n</w:t>
       </w:r>
       <w:r>
         <w:rPr>
@@ -406,11 +433,26 @@
         </w:rPr>
         <w:t>cold</w:t>
       </w:r>
-      <w:r>
-        <w:rPr>
-          <w:color w:val="000000" w:themeColor="text1"/>
-        </w:rPr>
-        <w:t xml:space="preserve"> = 26,  n</w:t>
+      <w:proofErr w:type="spellEnd"/>
+      <w:r>
+        <w:rPr>
+          <w:color w:val="000000" w:themeColor="text1"/>
+        </w:rPr>
+        <w:t xml:space="preserve"> = </w:t>
+      </w:r>
+      <w:proofErr w:type="gramStart"/>
+      <w:r>
+        <w:rPr>
+          <w:color w:val="000000" w:themeColor="text1"/>
+        </w:rPr>
+        <w:t xml:space="preserve">26,  </w:t>
+      </w:r>
+      <w:proofErr w:type="spellStart"/>
+      <w:r>
+        <w:rPr>
+          <w:color w:val="000000" w:themeColor="text1"/>
+        </w:rPr>
+        <w:t>n</w:t>
       </w:r>
       <w:r>
         <w:rPr>
@@ -419,6 +461,8 @@
         </w:rPr>
         <w:t>hot</w:t>
       </w:r>
+      <w:proofErr w:type="spellEnd"/>
+      <w:proofErr w:type="gramEnd"/>
       <w:r>
         <w:rPr>
           <w:color w:val="000000" w:themeColor="text1"/>
@@ -1234,68 +1278,88 @@
         </w:rPr>
         <w:t>. For example, zebra finches (</w:t>
       </w:r>
+      <w:proofErr w:type="spellStart"/>
       <w:r>
         <w:rPr>
           <w:i/>
           <w:iCs/>
           <w:color w:val="000000" w:themeColor="text1"/>
         </w:rPr>
-        <w:t>Taeniopygia guttata</w:t>
-      </w:r>
-      <w:r>
-        <w:rPr>
-          <w:color w:val="000000" w:themeColor="text1"/>
-        </w:rPr>
-        <w:t xml:space="preserve">) that experience nutritional stress as nestlings weigh less and have reduced growth rates contributing to increases in the repeatability of metabolism and behavioural traits </w:t>
-      </w:r>
-      <w:r>
-        <w:rPr>
-          <w:noProof/>
-          <w:color w:val="000000" w:themeColor="text1"/>
-        </w:rPr>
-        <w:fldChar w:fldCharType="begin"/>
-      </w:r>
-      <w:r>
-        <w:rPr>
-          <w:noProof/>
-          <w:color w:val="000000" w:themeColor="text1"/>
-        </w:rPr>
-        <w:instrText xml:space="preserve"> ADDIN ZOTERO_ITEM CSL_CITATION {"citationID":"S0EvejHX","properties":{"formattedCitation":"(Careau et al. 2014a)","plainCitation":"(Careau et al. 2014a)","noteIndex":0},"citationItems":[{"id":3443,"uris":["http://zotero.org/users/1379426/items/NMK59HWA"],"uri":["http://zotero.org/users/1379426/items/NMK59HWA"],"itemData":{"id":3443,"type":"article-journal","abstract":"Phenotypic correlations (rP) have frequently been observed between physiological and behavioural traits, and the nature of these associations has been shown to be modulated by a range of environmental stressors. Studies to date have examined the effects of acute stressors on physiology–behaviour interrelations, but the potential for permanent changes induced by exposure to stress during development remains unexplored. We exposed female zebra finches to dietary restriction during the nestling stage and tested how this affected rP among a variety of physiological traits (haematocrit, stress-induced corticosterone level and basal metabolic rate (BMR)) and behavioural traits (activity and feeding rates in novel and familiar environments). Developmental stress completely uncoupled the relationship between activity in a novel environment and two physiological traits: haematocrit and BMR. This suggests that nutritionally based developmental stress has provoked changes in the energy budget that alleviate the trade-off between maintenance (BMR) and locomotor activities.","container-title":"Biology Letters","DOI":"10.1098/rsbl.2014.0834","issue":"12","journalAbbreviation":"Biology Letters","note":"publisher: Royal Society","page":"20140834","source":"royalsocietypublishing.org (Atypon)","title":"Developmental stress can uncouple relationships between physiology and behaviour","volume":"10","author":[{"family":"Careau","given":"Vincent"},{"family":"Buttemer","given":"William A."},{"family":"Buchanan","given":"Katherine L."}],"issued":{"date-parts":[["2014",12,31]]}}}],"schema":"https://github.com/citation-style-language/schema/raw/master/csl-citation.json"} </w:instrText>
-      </w:r>
-      <w:r>
-        <w:rPr>
-          <w:noProof/>
-          <w:color w:val="000000" w:themeColor="text1"/>
-        </w:rPr>
-        <w:fldChar w:fldCharType="separate"/>
-      </w:r>
-      <w:r>
-        <w:rPr>
-          <w:noProof/>
-          <w:color w:val="000000" w:themeColor="text1"/>
-        </w:rPr>
-        <w:t>(Careau et al. 2014a)</w:t>
-      </w:r>
-      <w:r>
-        <w:rPr>
-          <w:noProof/>
-          <w:color w:val="000000" w:themeColor="text1"/>
-        </w:rPr>
-        <w:fldChar w:fldCharType="end"/>
-      </w:r>
-      <w:r>
-        <w:rPr>
-          <w:color w:val="000000" w:themeColor="text1"/>
-        </w:rPr>
-        <w:t>. Consistent among individual variation in plasticity has also been reported in other labile traits including aggressiveness in great tits (</w:t>
-      </w:r>
+        <w:t>Taeniopygia</w:t>
+      </w:r>
+      <w:proofErr w:type="spellEnd"/>
       <w:r>
         <w:rPr>
           <w:i/>
           <w:iCs/>
           <w:color w:val="000000" w:themeColor="text1"/>
         </w:rPr>
-        <w:t>Parsus major</w:t>
+        <w:t xml:space="preserve"> guttata</w:t>
+      </w:r>
+      <w:r>
+        <w:rPr>
+          <w:color w:val="000000" w:themeColor="text1"/>
+        </w:rPr>
+        <w:t xml:space="preserve">) that experience nutritional stress as nestlings weigh less and have reduced growth rates contributing to increases in the repeatability of metabolism and behavioural traits </w:t>
+      </w:r>
+      <w:r>
+        <w:rPr>
+          <w:noProof/>
+          <w:color w:val="000000" w:themeColor="text1"/>
+        </w:rPr>
+        <w:fldChar w:fldCharType="begin"/>
+      </w:r>
+      <w:r>
+        <w:rPr>
+          <w:noProof/>
+          <w:color w:val="000000" w:themeColor="text1"/>
+        </w:rPr>
+        <w:instrText xml:space="preserve"> ADDIN ZOTERO_ITEM CSL_CITATION {"citationID":"S0EvejHX","properties":{"formattedCitation":"(Careau et al. 2014a)","plainCitation":"(Careau et al. 2014a)","noteIndex":0},"citationItems":[{"id":3443,"uris":["http://zotero.org/users/1379426/items/NMK59HWA"],"uri":["http://zotero.org/users/1379426/items/NMK59HWA"],"itemData":{"id":3443,"type":"article-journal","abstract":"Phenotypic correlations (rP) have frequently been observed between physiological and behavioural traits, and the nature of these associations has been shown to be modulated by a range of environmental stressors. Studies to date have examined the effects of acute stressors on physiology–behaviour interrelations, but the potential for permanent changes induced by exposure to stress during development remains unexplored. We exposed female zebra finches to dietary restriction during the nestling stage and tested how this affected rP among a variety of physiological traits (haematocrit, stress-induced corticosterone level and basal metabolic rate (BMR)) and behavioural traits (activity and feeding rates in novel and familiar environments). Developmental stress completely uncoupled the relationship between activity in a novel environment and two physiological traits: haematocrit and BMR. This suggests that nutritionally based developmental stress has provoked changes in the energy budget that alleviate the trade-off between maintenance (BMR) and locomotor activities.","container-title":"Biology Letters","DOI":"10.1098/rsbl.2014.0834","issue":"12","journalAbbreviation":"Biology Letters","note":"publisher: Royal Society","page":"20140834","source":"royalsocietypublishing.org (Atypon)","title":"Developmental stress can uncouple relationships between physiology and behaviour","volume":"10","author":[{"family":"Careau","given":"Vincent"},{"family":"Buttemer","given":"William A."},{"family":"Buchanan","given":"Katherine L."}],"issued":{"date-parts":[["2014",12,31]]}}}],"schema":"https://github.com/citation-style-language/schema/raw/master/csl-citation.json"} </w:instrText>
+      </w:r>
+      <w:r>
+        <w:rPr>
+          <w:noProof/>
+          <w:color w:val="000000" w:themeColor="text1"/>
+        </w:rPr>
+        <w:fldChar w:fldCharType="separate"/>
+      </w:r>
+      <w:r>
+        <w:rPr>
+          <w:noProof/>
+          <w:color w:val="000000" w:themeColor="text1"/>
+        </w:rPr>
+        <w:t>(Careau et al. 2014a)</w:t>
+      </w:r>
+      <w:r>
+        <w:rPr>
+          <w:noProof/>
+          <w:color w:val="000000" w:themeColor="text1"/>
+        </w:rPr>
+        <w:fldChar w:fldCharType="end"/>
+      </w:r>
+      <w:r>
+        <w:rPr>
+          <w:color w:val="000000" w:themeColor="text1"/>
+        </w:rPr>
+        <w:t>. Consistent among individual variation in plasticity has also been reported in other labile traits including aggressiveness in great tits (</w:t>
+      </w:r>
+      <w:proofErr w:type="spellStart"/>
+      <w:r>
+        <w:rPr>
+          <w:i/>
+          <w:iCs/>
+          <w:color w:val="000000" w:themeColor="text1"/>
+        </w:rPr>
+        <w:t>Parsus</w:t>
+      </w:r>
+      <w:proofErr w:type="spellEnd"/>
+      <w:r>
+        <w:rPr>
+          <w:i/>
+          <w:iCs/>
+          <w:color w:val="000000" w:themeColor="text1"/>
+        </w:rPr>
+        <w:t xml:space="preserve"> major</w:t>
       </w:r>
       <w:r>
         <w:rPr>
@@ -1882,6 +1946,7 @@
         </w:rPr>
         <w:t xml:space="preserve"> in an oviparous skink (</w:t>
       </w:r>
+      <w:proofErr w:type="spellStart"/>
       <w:r>
         <w:rPr>
           <w:rFonts w:eastAsia="Calibri"/>
@@ -1889,11 +1954,32 @@
           <w:iCs/>
           <w:color w:val="000000" w:themeColor="text1"/>
         </w:rPr>
-        <w:t>Lampropholis delicata</w:t>
-      </w:r>
+        <w:t>Lampropholis</w:t>
+      </w:r>
+      <w:proofErr w:type="spellEnd"/>
       <w:r>
         <w:rPr>
           <w:rFonts w:eastAsia="Calibri"/>
+          <w:i/>
+          <w:iCs/>
+          <w:color w:val="000000" w:themeColor="text1"/>
+        </w:rPr>
+        <w:t xml:space="preserve"> </w:t>
+      </w:r>
+      <w:proofErr w:type="spellStart"/>
+      <w:r>
+        <w:rPr>
+          <w:rFonts w:eastAsia="Calibri"/>
+          <w:i/>
+          <w:iCs/>
+          <w:color w:val="000000" w:themeColor="text1"/>
+        </w:rPr>
+        <w:t>delicata</w:t>
+      </w:r>
+      <w:proofErr w:type="spellEnd"/>
+      <w:r>
+        <w:rPr>
+          <w:rFonts w:eastAsia="Calibri"/>
           <w:color w:val="000000" w:themeColor="text1"/>
         </w:rPr>
         <w:t>). Specifically, we were interested in testing whether developmental temperature affects the shape and repeatability of metabolic thermal reaction norms.</w:t>
@@ -1924,45 +2010,103 @@
           <w:rFonts w:eastAsia="Calibri"/>
           <w:color w:val="000000" w:themeColor="text1"/>
         </w:rPr>
-        <w:t xml:space="preserve"> = 3,818) that hatched from two incubation treatments (total individuals: n</w:t>
-      </w:r>
+        <w:t xml:space="preserve"> = 3,818) that hatched from two incubation treatments (total individuals: </w:t>
+      </w:r>
+      <w:proofErr w:type="spellStart"/>
       <w:r>
         <w:rPr>
           <w:rFonts w:eastAsia="Calibri"/>
           <w:color w:val="000000" w:themeColor="text1"/>
+        </w:rPr>
+        <w:t>n</w:t>
+      </w:r>
+      <w:r>
+        <w:rPr>
+          <w:rFonts w:eastAsia="Calibri"/>
+          <w:color w:val="000000" w:themeColor="text1"/>
           <w:vertAlign w:val="subscript"/>
         </w:rPr>
-        <w:t xml:space="preserve">hot </w:t>
-      </w:r>
+        <w:t>hot</w:t>
+      </w:r>
+      <w:proofErr w:type="spellEnd"/>
       <w:r>
         <w:rPr>
           <w:rFonts w:eastAsia="Calibri"/>
           <w:color w:val="000000" w:themeColor="text1"/>
-        </w:rPr>
-        <w:t>= 25, n</w:t>
+          <w:vertAlign w:val="subscript"/>
+        </w:rPr>
+        <w:t xml:space="preserve"> </w:t>
       </w:r>
       <w:r>
         <w:rPr>
           <w:rFonts w:eastAsia="Calibri"/>
           <w:color w:val="000000" w:themeColor="text1"/>
+        </w:rPr>
+        <w:t xml:space="preserve">= 25, </w:t>
+      </w:r>
+      <w:proofErr w:type="spellStart"/>
+      <w:r>
+        <w:rPr>
+          <w:rFonts w:eastAsia="Calibri"/>
+          <w:color w:val="000000" w:themeColor="text1"/>
+        </w:rPr>
+        <w:t>n</w:t>
+      </w:r>
+      <w:r>
+        <w:rPr>
+          <w:rFonts w:eastAsia="Calibri"/>
+          <w:color w:val="000000" w:themeColor="text1"/>
           <w:vertAlign w:val="subscript"/>
         </w:rPr>
         <w:t>cold</w:t>
       </w:r>
+      <w:proofErr w:type="spellEnd"/>
       <w:r>
         <w:rPr>
           <w:rFonts w:eastAsia="Calibri"/>
           <w:color w:val="000000" w:themeColor="text1"/>
         </w:rPr>
-        <w:t xml:space="preserve"> = 26) to address the following key questions: (1) How does developmental temperature change the intercept and slope of the thermal reaction norm?; (2) How does the repeatability of </w:t>
-      </w:r>
+        <w:t xml:space="preserve"> = 26) to address the following key questions: (1) How does developmental temperature change the intercept and slope of the thermal reaction </w:t>
+      </w:r>
+      <w:proofErr w:type="gramStart"/>
       <w:r>
         <w:rPr>
           <w:rFonts w:eastAsia="Calibri"/>
           <w:color w:val="000000" w:themeColor="text1"/>
         </w:rPr>
+        <w:t>norm?;</w:t>
+      </w:r>
+      <w:proofErr w:type="gramEnd"/>
+      <w:r>
+        <w:rPr>
+          <w:rFonts w:eastAsia="Calibri"/>
+          <w:color w:val="000000" w:themeColor="text1"/>
+        </w:rPr>
+        <w:t xml:space="preserve"> (2) How does the repeatability of </w:t>
+      </w:r>
+      <w:r>
+        <w:rPr>
+          <w:rFonts w:eastAsia="Calibri"/>
+          <w:color w:val="000000" w:themeColor="text1"/>
+        </w:rPr>
         <w:lastRenderedPageBreak/>
-        <w:t>metabolic plasticity (i.e. slope of the reaction norm) change with developmental temperature? (3) Do developmental temperature treatments differ in their repeatability of metabolic rate (intercept) at each acute temperature (i.e. temperature-specific repeatability)? Our experimental approach provide</w:t>
+        <w:t>metabolic plasticity (i.e. slope of the reaction norm) change with developmental temperature? (3) Do developmental temperature treatments differ in their repeatability of metabolic rate (intercept) at each acute temperature (</w:t>
+      </w:r>
+      <w:proofErr w:type="gramStart"/>
+      <w:r>
+        <w:rPr>
+          <w:rFonts w:eastAsia="Calibri"/>
+          <w:color w:val="000000" w:themeColor="text1"/>
+        </w:rPr>
+        <w:t>i.e.</w:t>
+      </w:r>
+      <w:proofErr w:type="gramEnd"/>
+      <w:r>
+        <w:rPr>
+          <w:rFonts w:eastAsia="Calibri"/>
+          <w:color w:val="000000" w:themeColor="text1"/>
+        </w:rPr>
+        <w:t xml:space="preserve"> temperature-specific repeatability)? Our experimental approach provide</w:t>
       </w:r>
       <w:r>
         <w:rPr>
@@ -2048,13 +2192,30 @@
           <w:iCs/>
           <w:color w:val="000000" w:themeColor="text1"/>
         </w:rPr>
-        <w:t>L. delicata</w:t>
-      </w:r>
-      <w:r>
-        <w:rPr>
-          <w:color w:val="000000" w:themeColor="text1"/>
-        </w:rPr>
-        <w:t xml:space="preserve"> (n</w:t>
+        <w:t xml:space="preserve">L. </w:t>
+      </w:r>
+      <w:proofErr w:type="spellStart"/>
+      <w:r>
+        <w:rPr>
+          <w:i/>
+          <w:iCs/>
+          <w:color w:val="000000" w:themeColor="text1"/>
+        </w:rPr>
+        <w:t>delicata</w:t>
+      </w:r>
+      <w:proofErr w:type="spellEnd"/>
+      <w:r>
+        <w:rPr>
+          <w:color w:val="000000" w:themeColor="text1"/>
+        </w:rPr>
+        <w:t xml:space="preserve"> (</w:t>
+      </w:r>
+      <w:proofErr w:type="spellStart"/>
+      <w:r>
+        <w:rPr>
+          <w:color w:val="000000" w:themeColor="text1"/>
+        </w:rPr>
+        <w:t>n</w:t>
       </w:r>
       <w:r>
         <w:rPr>
@@ -2063,11 +2224,19 @@
         </w:rPr>
         <w:t>females</w:t>
       </w:r>
-      <w:r>
-        <w:rPr>
-          <w:color w:val="000000" w:themeColor="text1"/>
-        </w:rPr>
-        <w:t xml:space="preserve"> = 144, n</w:t>
+      <w:proofErr w:type="spellEnd"/>
+      <w:r>
+        <w:rPr>
+          <w:color w:val="000000" w:themeColor="text1"/>
+        </w:rPr>
+        <w:t xml:space="preserve"> = 144, </w:t>
+      </w:r>
+      <w:proofErr w:type="spellStart"/>
+      <w:r>
+        <w:rPr>
+          <w:color w:val="000000" w:themeColor="text1"/>
+        </w:rPr>
+        <w:t>n</w:t>
       </w:r>
       <w:r>
         <w:rPr>
@@ -2076,11 +2245,26 @@
         </w:rPr>
         <w:t>males</w:t>
       </w:r>
-      <w:r>
-        <w:rPr>
-          <w:color w:val="000000" w:themeColor="text1"/>
-        </w:rPr>
-        <w:t xml:space="preserve"> = 50) using wild individuals collected across three sites throughout the Sydney region between 28 August and 8 September 2015 (UNSW Kensington Campus: -33.92, 151.24; Sydney Park: -33.91, 151.18, Macquarie Park: -33.77, 151.10). Three females were housed with a single male in opaque plastic enclosures measuring 35cm × 25cm × 15cm (L × W × H). Enclosures were kept under UV lights on a 12 hours light : 12 hours dark cycle in a temperature-controlled room set to 24ºC. Lizards had access to a heat lamp that elevated temperatures on one side of the enclosure to 32 ºC. Each enclosure was lined with newspaper and lizards had constant access to water and tree bark was used as refuge. Adult lizards were fed medium sized crickets (</w:t>
+      <w:proofErr w:type="spellEnd"/>
+      <w:r>
+        <w:rPr>
+          <w:color w:val="000000" w:themeColor="text1"/>
+        </w:rPr>
+        <w:t xml:space="preserve"> = 50) using wild individuals collected across three sites throughout the Sydney region between 28 August and 8 September 2015 (UNSW Kensington Campus: -33.92, 151.24; Sydney Park: -33.91, 151.18, Macquarie Park: -33.77, 151.10). Three females were housed with a single male in opaque plastic enclosures measuring 35cm × 25cm × 15cm (L × W × H). Enclosures were kept under UV lights on a 12 hours </w:t>
+      </w:r>
+      <w:proofErr w:type="gramStart"/>
+      <w:r>
+        <w:rPr>
+          <w:color w:val="000000" w:themeColor="text1"/>
+        </w:rPr>
+        <w:t>light :</w:t>
+      </w:r>
+      <w:proofErr w:type="gramEnd"/>
+      <w:r>
+        <w:rPr>
+          <w:color w:val="000000" w:themeColor="text1"/>
+        </w:rPr>
+        <w:t xml:space="preserve"> 12 hours dark cycle in a temperature-controlled room set to 24ºC. Lizards had access to a heat lamp that elevated temperatures on one side of the enclosure to 32 ºC. Each enclosure was lined with newspaper and lizards had constant access to water and tree bark was used as refuge. Adult lizards were fed medium sized crickets (</w:t>
       </w:r>
       <w:r>
         <w:rPr>
@@ -2152,7 +2336,21 @@
         <w:rPr>
           <w:color w:val="000000" w:themeColor="text1"/>
         </w:rPr>
-        <w:t xml:space="preserve"> October 2017 – March 2018. When eggs were discovered, they were weighed using a digital scale to the nearest 0.01g (Ohaus Scout SKX123). We also measured egg length (distance between the furthest points along the longest axis of the egg) and egg width (distance between the widest points along the axis perpendicular to the longest axis of the egg) using digital callipers to the nearest 0.01 mm. Following measurements, each egg was placed in a plastic cup (80 ml) containing 3 g of vermiculite and 4 g of water and covered using cling wrap which was secured by an elastic band. Eggs from each clutch were pseudo-randomly assigned to one of two fluctuating incubation temperature treatments. We used two incubators to precisely control the temperature of eggs (LabWit, ZXSD-R1090). The ‘hot’ treatment was exposed to a mean temperature of 29ºC whereas the ‘cold’ treatment was exposed to a mean temperature of 23ºC. Both incubators fluctuated +/- 3ºC the mean temperature over a 24-hour period. These treatments represent the temperature extremes of natural nest sites of </w:t>
+        <w:t xml:space="preserve"> October 2017 – March 2018. When eggs were discovered, they were weighed using a digital scale to the nearest 0.01g (Ohaus Scout SKX123). We also measured egg length (distance between the furthest points along the longest axis of the egg) and egg width (distance between the widest points along the axis perpendicular to the longest axis of the egg) using digital callipers to the nearest 0.01 mm. Following measurements, each egg was placed in a plastic cup (80 ml) containing 3 g of vermiculite and 4 g of water and covered using cling wrap which was secured by an elastic band. Eggs from each clutch were pseudo-randomly assigned to one of two fluctuating incubation temperature treatments. We used two incubators to precisely control the temperature of eggs (</w:t>
+      </w:r>
+      <w:proofErr w:type="spellStart"/>
+      <w:r>
+        <w:rPr>
+          <w:color w:val="000000" w:themeColor="text1"/>
+        </w:rPr>
+        <w:t>LabWit</w:t>
+      </w:r>
+      <w:proofErr w:type="spellEnd"/>
+      <w:r>
+        <w:rPr>
+          <w:color w:val="000000" w:themeColor="text1"/>
+        </w:rPr>
+        <w:t xml:space="preserve">, ZXSD-R1090). The ‘hot’ treatment was exposed to a mean temperature of 29ºC whereas the ‘cold’ treatment was exposed to a mean temperature of 23ºC. Both incubators fluctuated +/- 3ºC the mean temperature over a 24-hour period. These treatments represent the temperature extremes of natural nest sites of </w:t>
       </w:r>
       <w:r>
         <w:rPr>
@@ -2160,8 +2358,18 @@
           <w:iCs/>
           <w:color w:val="000000" w:themeColor="text1"/>
         </w:rPr>
-        <w:t>L. delicata</w:t>
-      </w:r>
+        <w:t xml:space="preserve">L. </w:t>
+      </w:r>
+      <w:proofErr w:type="spellStart"/>
+      <w:r>
+        <w:rPr>
+          <w:i/>
+          <w:iCs/>
+          <w:color w:val="000000" w:themeColor="text1"/>
+        </w:rPr>
+        <w:t>delicata</w:t>
+      </w:r>
+      <w:proofErr w:type="spellEnd"/>
       <w:r>
         <w:rPr>
           <w:color w:val="000000" w:themeColor="text1"/>
@@ -3122,15 +3330,33 @@
           <w:rFonts w:eastAsia="Yu Mincho"/>
           <w:color w:val="000000" w:themeColor="text1"/>
         </w:rPr>
-        <w:t xml:space="preserve"> Water vapour was scrubbed from the inlet air with Drierite. Output peaks were processed using the R package ‘</w:t>
-      </w:r>
+        <w:t xml:space="preserve"> Water vapour was scrubbed from the inlet air with </w:t>
+      </w:r>
+      <w:proofErr w:type="spellStart"/>
       <w:r>
         <w:rPr>
           <w:rFonts w:eastAsia="Yu Mincho"/>
           <w:color w:val="000000" w:themeColor="text1"/>
         </w:rPr>
+        <w:t>Drierite</w:t>
+      </w:r>
+      <w:proofErr w:type="spellEnd"/>
+      <w:r>
+        <w:rPr>
+          <w:rFonts w:eastAsia="Yu Mincho"/>
+          <w:color w:val="000000" w:themeColor="text1"/>
+        </w:rPr>
+        <w:t>. Output peaks were processed using the R package ‘</w:t>
+      </w:r>
+      <w:proofErr w:type="spellStart"/>
+      <w:r>
+        <w:rPr>
+          <w:rFonts w:eastAsia="Yu Mincho"/>
+          <w:color w:val="000000" w:themeColor="text1"/>
+        </w:rPr>
         <w:t>metabR</w:t>
       </w:r>
+      <w:proofErr w:type="spellEnd"/>
       <w:r>
         <w:rPr>
           <w:rFonts w:eastAsia="Yu Mincho"/>
@@ -3555,20 +3781,37 @@
           <w:rFonts w:eastAsia="Yu Mincho"/>
           <w:color w:val="000000" w:themeColor="text1"/>
         </w:rPr>
-        <w:t xml:space="preserve"> from the initial flush from the larger of the two air samples; V</w:t>
-      </w:r>
+        <w:t xml:space="preserve"> from the initial flush from the larger of the two air samples; </w:t>
+      </w:r>
+      <w:proofErr w:type="spellStart"/>
       <w:r>
         <w:rPr>
           <w:rFonts w:eastAsia="Yu Mincho"/>
           <w:color w:val="000000" w:themeColor="text1"/>
+        </w:rPr>
+        <w:t>V</w:t>
+      </w:r>
+      <w:r>
+        <w:rPr>
+          <w:rFonts w:eastAsia="Yu Mincho"/>
+          <w:color w:val="000000" w:themeColor="text1"/>
           <w:vertAlign w:val="subscript"/>
         </w:rPr>
-        <w:t xml:space="preserve">chamber </w:t>
-      </w:r>
+        <w:t>chamber</w:t>
+      </w:r>
+      <w:proofErr w:type="spellEnd"/>
       <w:r>
         <w:rPr>
           <w:rFonts w:eastAsia="Yu Mincho"/>
           <w:color w:val="000000" w:themeColor="text1"/>
+          <w:vertAlign w:val="subscript"/>
+        </w:rPr>
+        <w:t xml:space="preserve"> </w:t>
+      </w:r>
+      <w:r>
+        <w:rPr>
+          <w:rFonts w:eastAsia="Yu Mincho"/>
+          <w:color w:val="000000" w:themeColor="text1"/>
         </w:rPr>
         <w:t>is the volume of the chamber (70 mL)</w:t>
       </w:r>
@@ -3584,16 +3827,25 @@
           <w:rFonts w:eastAsia="Yu Mincho"/>
           <w:color w:val="000000" w:themeColor="text1"/>
         </w:rPr>
-        <w:t xml:space="preserve"> V</w:t>
-      </w:r>
+        <w:t xml:space="preserve"> </w:t>
+      </w:r>
+      <w:proofErr w:type="spellStart"/>
       <w:r>
         <w:rPr>
           <w:rFonts w:eastAsia="Yu Mincho"/>
           <w:color w:val="000000" w:themeColor="text1"/>
+        </w:rPr>
+        <w:t>V</w:t>
+      </w:r>
+      <w:r>
+        <w:rPr>
+          <w:rFonts w:eastAsia="Yu Mincho"/>
+          <w:color w:val="000000" w:themeColor="text1"/>
           <w:vertAlign w:val="subscript"/>
         </w:rPr>
         <w:t>lizard</w:t>
       </w:r>
+      <w:proofErr w:type="spellEnd"/>
       <w:r>
         <w:rPr>
           <w:rFonts w:eastAsia="Yu Mincho"/>
@@ -3849,7 +4101,21 @@
         <w:rPr>
           <w:color w:val="000000" w:themeColor="text1"/>
         </w:rPr>
-        <w:t xml:space="preserve"> was log transformed and then z-transformed. A</w:t>
+        <w:t xml:space="preserve"> was log transformed and then </w:t>
+      </w:r>
+      <w:proofErr w:type="gramStart"/>
+      <w:r>
+        <w:rPr>
+          <w:color w:val="000000" w:themeColor="text1"/>
+        </w:rPr>
+        <w:t>z-transformed</w:t>
+      </w:r>
+      <w:proofErr w:type="gramEnd"/>
+      <w:r>
+        <w:rPr>
+          <w:color w:val="000000" w:themeColor="text1"/>
+        </w:rPr>
+        <w:t>. A</w:t>
       </w:r>
       <w:r>
         <w:rPr>
@@ -3913,12 +4179,21 @@
         </w:rPr>
         <w:t xml:space="preserve">(P. </w:t>
       </w:r>
+      <w:proofErr w:type="spellStart"/>
       <w:r>
         <w:rPr>
           <w:color w:val="000000" w:themeColor="text1"/>
           <w:lang w:val="en-GB"/>
         </w:rPr>
-        <w:t xml:space="preserve">Bürkner, personal communication 25 October 2020, </w:t>
+        <w:t>Bürkner</w:t>
+      </w:r>
+      <w:proofErr w:type="spellEnd"/>
+      <w:r>
+        <w:rPr>
+          <w:color w:val="000000" w:themeColor="text1"/>
+          <w:lang w:val="en-GB"/>
+        </w:rPr>
+        <w:t xml:space="preserve">, personal communication 25 October 2020, </w:t>
       </w:r>
       <w:r>
         <w:rPr>
@@ -4047,7 +4322,21 @@
         <w:rPr>
           <w:color w:val="000000" w:themeColor="text1"/>
         </w:rPr>
-        <w:t xml:space="preserve">. Using the two replicate air samples, we estimated measurement error variance by including a nested random effect of lizard identity, sampling session and temperature in all our models (e.g. ID001_session1_temp24). This nested random effect (hereafter referred to as measurement error) estimates the variance attributed to differences among replicates. While we show </w:t>
+        <w:t>. Using the two replicate air samples, we estimated measurement error variance by including a nested random effect of lizard identity, sampling session and temperature in all our models (</w:t>
+      </w:r>
+      <w:proofErr w:type="gramStart"/>
+      <w:r>
+        <w:rPr>
+          <w:color w:val="000000" w:themeColor="text1"/>
+        </w:rPr>
+        <w:t>e.g.</w:t>
+      </w:r>
+      <w:proofErr w:type="gramEnd"/>
+      <w:r>
+        <w:rPr>
+          <w:color w:val="000000" w:themeColor="text1"/>
+        </w:rPr>
+        <w:t xml:space="preserve"> ID001_session1_temp24). This nested random effect (hereafter referred to as measurement error) estimates the variance attributed to differences among replicates. While we show </w:t>
       </w:r>
       <w:r>
         <w:rPr>
@@ -4260,6 +4549,7 @@
         </w:rPr>
         <w:t>We estimated adjusted repeatability of the reaction norm slope (</w:t>
       </w:r>
+      <w:proofErr w:type="spellStart"/>
       <w:r>
         <w:rPr>
           <w:i/>
@@ -4277,6 +4567,7 @@
         </w:rPr>
         <w:t>slope</w:t>
       </w:r>
+      <w:proofErr w:type="spellEnd"/>
       <w:r>
         <w:rPr>
           <w:color w:val="000000" w:themeColor="text1"/>
@@ -4362,7 +4653,23 @@
           <w:noProof/>
           <w:color w:val="000000" w:themeColor="text1"/>
         </w:rPr>
-        <w:t>Araya-Ajoy et al., 2015)</w:t>
+        <w:t>Araya-</w:t>
+      </w:r>
+      <w:proofErr w:type="spellStart"/>
+      <w:r>
+        <w:rPr>
+          <w:noProof/>
+          <w:color w:val="000000" w:themeColor="text1"/>
+        </w:rPr>
+        <w:t>Ajoy</w:t>
+      </w:r>
+      <w:proofErr w:type="spellEnd"/>
+      <w:r>
+        <w:rPr>
+          <w:noProof/>
+          <w:color w:val="000000" w:themeColor="text1"/>
+        </w:rPr>
+        <w:t xml:space="preserve"> et al., 2015)</w:t>
       </w:r>
       <w:r>
         <w:rPr>
@@ -4650,7 +4957,21 @@
         <w:rPr>
           <w:color w:val="000000" w:themeColor="text1"/>
         </w:rPr>
-        <w:t xml:space="preserve">We estimated adjusted repeatability of average metabolic rate (i.e. intercept of the reaction norm) at each acute temperature by fitting separate models for each treatment group. Similar to above, MR was included as the response and temperature, body mass and age as predictors. We included lizard identity, sampling session and measurement error as random intercepts and temperature as a random slope for lizard identity. We calculated among individual variance in metabolic rate at each temperature </w:t>
+        <w:t>We estimated adjusted repeatability of average metabolic rate (</w:t>
+      </w:r>
+      <w:proofErr w:type="gramStart"/>
+      <w:r>
+        <w:rPr>
+          <w:color w:val="000000" w:themeColor="text1"/>
+        </w:rPr>
+        <w:t>i.e.</w:t>
+      </w:r>
+      <w:proofErr w:type="gramEnd"/>
+      <w:r>
+        <w:rPr>
+          <w:color w:val="000000" w:themeColor="text1"/>
+        </w:rPr>
+        <w:t xml:space="preserve"> intercept of the reaction norm) at each acute temperature by fitting separate models for each treatment group. Similar to above, MR was included as the response and temperature, body mass and age as predictors. We included lizard identity, sampling session and measurement error as random intercepts and temperature as a random slope for lizard identity. We calculated among individual variance in metabolic rate at each temperature </w:t>
       </w:r>
       <w:r>
         <w:rPr>
@@ -4681,11 +5002,19 @@
         </w:rPr>
         <w:t xml:space="preserve"> </w:t>
       </w:r>
-      <w:r>
-        <w:rPr>
-          <w:color w:val="000000" w:themeColor="text1"/>
-        </w:rPr>
-        <w:t>Schielzeth and Nakagawa</w:t>
+      <w:proofErr w:type="spellStart"/>
+      <w:r>
+        <w:rPr>
+          <w:color w:val="000000" w:themeColor="text1"/>
+        </w:rPr>
+        <w:t>Schielzeth</w:t>
+      </w:r>
+      <w:proofErr w:type="spellEnd"/>
+      <w:r>
+        <w:rPr>
+          <w:color w:val="000000" w:themeColor="text1"/>
+        </w:rPr>
+        <w:t xml:space="preserve"> and Nakagawa</w:t>
       </w:r>
       <w:r>
         <w:rPr>
@@ -5435,7 +5764,21 @@
           <w:color w:val="000000" w:themeColor="text1"/>
         </w:rPr>
         <w:lastRenderedPageBreak/>
-        <w:t>the random temperature slope for lizard identity, this estimates an average among individual variance across all acute temperatures. Similarly, we calculated repeatability as per the equation above but using just the single estimate of among individual variance.</w:t>
+        <w:t xml:space="preserve">the random temperature slope for lizard identity, this estimates an average among individual variance across all acute temperatures. Similarly, we calculated repeatability as per the equation above but using just the single estimate of among individual </w:t>
+      </w:r>
+      <w:proofErr w:type="gramStart"/>
+      <w:r>
+        <w:rPr>
+          <w:color w:val="000000" w:themeColor="text1"/>
+        </w:rPr>
+        <w:t>variance</w:t>
+      </w:r>
+      <w:proofErr w:type="gramEnd"/>
+      <w:r>
+        <w:rPr>
+          <w:color w:val="000000" w:themeColor="text1"/>
+        </w:rPr>
+        <w:t>.</w:t>
       </w:r>
     </w:p>
     <w:p>
@@ -5485,7 +5828,21 @@
         <w:rPr>
           <w:color w:val="000000" w:themeColor="text1"/>
         </w:rPr>
-        <w:t>) using the package ‘bayestestR’</w:t>
+        <w:t>) using the package ‘</w:t>
+      </w:r>
+      <w:proofErr w:type="spellStart"/>
+      <w:r>
+        <w:rPr>
+          <w:color w:val="000000" w:themeColor="text1"/>
+        </w:rPr>
+        <w:t>bayestestR</w:t>
+      </w:r>
+      <w:proofErr w:type="spellEnd"/>
+      <w:r>
+        <w:rPr>
+          <w:color w:val="000000" w:themeColor="text1"/>
+        </w:rPr>
+        <w:t>’</w:t>
       </w:r>
       <w:r>
         <w:rPr>
@@ -5793,31 +6150,49 @@
           <w:rFonts w:cs="Times New Roman"/>
           <w:color w:val="000000" w:themeColor="text1"/>
         </w:rPr>
-        <w:t>) for the ‘cold’ developmental temperature group (blue line, n</w:t>
-      </w:r>
+        <w:t xml:space="preserve">) for the ‘cold’ developmental temperature group (blue line, </w:t>
+      </w:r>
+      <w:proofErr w:type="spellStart"/>
       <w:r>
         <w:rPr>
           <w:rFonts w:cs="Times New Roman"/>
           <w:color w:val="000000" w:themeColor="text1"/>
+        </w:rPr>
+        <w:t>n</w:t>
+      </w:r>
+      <w:r>
+        <w:rPr>
+          <w:rFonts w:cs="Times New Roman"/>
+          <w:color w:val="000000" w:themeColor="text1"/>
           <w:vertAlign w:val="subscript"/>
         </w:rPr>
         <w:t>lizards</w:t>
       </w:r>
+      <w:proofErr w:type="spellEnd"/>
       <w:r>
         <w:rPr>
           <w:rFonts w:cs="Times New Roman"/>
           <w:color w:val="000000" w:themeColor="text1"/>
         </w:rPr>
-        <w:t xml:space="preserve"> = 26) and the ‘hot’ developmental temperature group (red line, n</w:t>
-      </w:r>
+        <w:t xml:space="preserve"> = 26) and the ‘hot’ developmental temperature group (red line, </w:t>
+      </w:r>
+      <w:proofErr w:type="spellStart"/>
       <w:r>
         <w:rPr>
           <w:rFonts w:cs="Times New Roman"/>
           <w:color w:val="000000" w:themeColor="text1"/>
+        </w:rPr>
+        <w:t>n</w:t>
+      </w:r>
+      <w:r>
+        <w:rPr>
+          <w:rFonts w:cs="Times New Roman"/>
+          <w:color w:val="000000" w:themeColor="text1"/>
           <w:vertAlign w:val="subscript"/>
         </w:rPr>
         <w:t>lizards</w:t>
       </w:r>
+      <w:proofErr w:type="spellEnd"/>
       <w:r>
         <w:rPr>
           <w:rFonts w:cs="Times New Roman"/>
@@ -5825,20 +6200,18 @@
         </w:rPr>
         <w:t xml:space="preserve"> = 25) Points are raw data and are coloured according to treatment groups</w:t>
       </w:r>
-      <w:ins w:id="7" w:author="Fonti Kar" w:date="2021-06-18T11:16:00Z">
-        <w:r>
-          <w:rPr>
-            <w:rFonts w:cs="Times New Roman"/>
-            <w:color w:val="000000" w:themeColor="text1"/>
-          </w:rPr>
-          <w:t>,</w:t>
-        </w:r>
-      </w:ins>
       <w:r>
         <w:rPr>
           <w:rFonts w:cs="Times New Roman"/>
           <w:color w:val="000000" w:themeColor="text1"/>
         </w:rPr>
+        <w:t>,</w:t>
+      </w:r>
+      <w:r>
+        <w:rPr>
+          <w:rFonts w:cs="Times New Roman"/>
+          <w:color w:val="000000" w:themeColor="text1"/>
+        </w:rPr>
         <w:t xml:space="preserve"> n</w:t>
       </w:r>
       <w:r>
@@ -5856,15 +6229,13 @@
         </w:rPr>
         <w:t xml:space="preserve"> = 3</w:t>
       </w:r>
-      <w:ins w:id="8" w:author="Daniel Noble" w:date="2021-06-24T20:16:00Z">
-        <w:r>
-          <w:rPr>
-            <w:rFonts w:cs="Times New Roman"/>
-            <w:color w:val="000000" w:themeColor="text1"/>
-          </w:rPr>
-          <w:t>,</w:t>
-        </w:r>
-      </w:ins>
+      <w:r>
+        <w:rPr>
+          <w:rFonts w:cs="Times New Roman"/>
+          <w:color w:val="000000" w:themeColor="text1"/>
+        </w:rPr>
+        <w:t>,</w:t>
+      </w:r>
       <w:r>
         <w:rPr>
           <w:rFonts w:cs="Times New Roman"/>
@@ -6011,6 +6382,7 @@
         </w:rPr>
         <w:t>epeatability of slopes (</w:t>
       </w:r>
+      <w:proofErr w:type="spellStart"/>
       <w:r>
         <w:rPr>
           <w:i/>
@@ -6028,12 +6400,14 @@
         </w:rPr>
         <w:t>slope</w:t>
       </w:r>
+      <w:proofErr w:type="spellEnd"/>
       <w:r>
         <w:rPr>
           <w:color w:val="000000" w:themeColor="text1"/>
         </w:rPr>
         <w:t xml:space="preserve">) did not depend on developmental temperature treatments (Hot: </w:t>
       </w:r>
+      <w:proofErr w:type="spellStart"/>
       <w:r>
         <w:rPr>
           <w:i/>
@@ -6051,12 +6425,14 @@
         </w:rPr>
         <w:t>slope</w:t>
       </w:r>
+      <w:proofErr w:type="spellEnd"/>
       <w:r>
         <w:rPr>
           <w:color w:val="000000" w:themeColor="text1"/>
         </w:rPr>
         <w:t xml:space="preserve"> = 0.42, 95% CI: 0.04 – 0.91; Cold: </w:t>
       </w:r>
+      <w:proofErr w:type="spellStart"/>
       <w:r>
         <w:rPr>
           <w:i/>
@@ -6074,6 +6450,7 @@
         </w:rPr>
         <w:t>slope</w:t>
       </w:r>
+      <w:proofErr w:type="spellEnd"/>
       <w:r>
         <w:rPr>
           <w:color w:val="000000" w:themeColor="text1"/>
@@ -6120,6 +6497,7 @@
         </w:rPr>
         <w:t xml:space="preserve">value of 53.5% indicates that there is roughly equal probability that the difference in </w:t>
       </w:r>
+      <w:proofErr w:type="spellStart"/>
       <w:r>
         <w:rPr>
           <w:i/>
@@ -6137,6 +6515,7 @@
         </w:rPr>
         <w:t>slope</w:t>
       </w:r>
+      <w:proofErr w:type="spellEnd"/>
       <w:r>
         <w:rPr>
           <w:color w:val="000000" w:themeColor="text1"/>
@@ -6156,7 +6535,6 @@
         <w:spacing w:line="480" w:lineRule="auto"/>
         <w:contextualSpacing/>
         <w:rPr>
-          <w:ins w:id="9" w:author="Fonti Kar" w:date="2021-06-18T11:19:00Z"/>
           <w:rStyle w:val="FigureHeaderChar"/>
           <w:rFonts w:ascii="Times New Roman" w:eastAsiaTheme="minorEastAsia" w:hAnsi="Times New Roman" w:cstheme="minorBidi"/>
           <w:b w:val="0"/>
@@ -6165,7 +6543,7 @@
           <w:lang w:eastAsia="ja-JP"/>
         </w:rPr>
       </w:pPr>
-      <w:bookmarkStart w:id="10" w:name="_Toc56502722"/>
+      <w:bookmarkStart w:id="7" w:name="_Toc56502722"/>
       <w:r>
         <w:rPr>
           <w:noProof/>
@@ -6249,7 +6627,6 @@
         <w:spacing w:line="480" w:lineRule="auto"/>
         <w:contextualSpacing/>
         <w:rPr>
-          <w:ins w:id="11" w:author="Fonti Kar" w:date="2021-06-18T11:19:00Z"/>
           <w:rStyle w:val="FigureHeaderChar"/>
           <w:rFonts w:ascii="Times New Roman" w:eastAsiaTheme="minorEastAsia" w:hAnsi="Times New Roman" w:cstheme="minorBidi"/>
           <w:b w:val="0"/>
@@ -6264,7 +6641,6 @@
         <w:spacing w:line="480" w:lineRule="auto"/>
         <w:contextualSpacing/>
         <w:rPr>
-          <w:ins w:id="12" w:author="Fonti Kar" w:date="2021-06-18T11:19:00Z"/>
           <w:rStyle w:val="FigureHeaderChar"/>
           <w:rFonts w:ascii="Times New Roman" w:eastAsiaTheme="minorEastAsia" w:hAnsi="Times New Roman" w:cstheme="minorBidi"/>
           <w:b w:val="0"/>
@@ -6279,7 +6655,6 @@
         <w:spacing w:line="480" w:lineRule="auto"/>
         <w:contextualSpacing/>
         <w:rPr>
-          <w:ins w:id="13" w:author="Fonti Kar" w:date="2021-06-18T11:19:00Z"/>
           <w:rStyle w:val="FigureHeaderChar"/>
           <w:rFonts w:ascii="Times New Roman" w:eastAsiaTheme="minorEastAsia" w:hAnsi="Times New Roman" w:cstheme="minorBidi"/>
           <w:b w:val="0"/>
@@ -6294,7 +6669,6 @@
         <w:spacing w:line="480" w:lineRule="auto"/>
         <w:contextualSpacing/>
         <w:rPr>
-          <w:ins w:id="14" w:author="Fonti Kar" w:date="2021-06-18T11:19:00Z"/>
           <w:rStyle w:val="FigureHeaderChar"/>
           <w:rFonts w:ascii="Times New Roman" w:eastAsiaTheme="minorEastAsia" w:hAnsi="Times New Roman" w:cstheme="minorBidi"/>
           <w:b w:val="0"/>
@@ -6309,7 +6683,6 @@
         <w:spacing w:line="480" w:lineRule="auto"/>
         <w:contextualSpacing/>
         <w:rPr>
-          <w:ins w:id="15" w:author="Fonti Kar" w:date="2021-06-18T11:19:00Z"/>
           <w:rStyle w:val="FigureHeaderChar"/>
           <w:rFonts w:ascii="Times New Roman" w:eastAsiaTheme="minorEastAsia" w:hAnsi="Times New Roman" w:cstheme="minorBidi"/>
           <w:b w:val="0"/>
@@ -6324,7 +6697,6 @@
         <w:spacing w:line="480" w:lineRule="auto"/>
         <w:contextualSpacing/>
         <w:rPr>
-          <w:ins w:id="16" w:author="Fonti Kar" w:date="2021-06-18T11:19:00Z"/>
           <w:rStyle w:val="FigureHeaderChar"/>
           <w:rFonts w:ascii="Times New Roman" w:eastAsiaTheme="minorEastAsia" w:hAnsi="Times New Roman" w:cstheme="minorBidi"/>
           <w:b w:val="0"/>
@@ -6339,7 +6711,6 @@
         <w:spacing w:line="480" w:lineRule="auto"/>
         <w:contextualSpacing/>
         <w:rPr>
-          <w:ins w:id="17" w:author="Fonti Kar" w:date="2021-06-18T11:19:00Z"/>
           <w:rStyle w:val="FigureHeaderChar"/>
           <w:rFonts w:ascii="Times New Roman" w:eastAsiaTheme="minorEastAsia" w:hAnsi="Times New Roman" w:cstheme="minorBidi"/>
           <w:b w:val="0"/>
@@ -6354,7 +6725,6 @@
         <w:spacing w:line="480" w:lineRule="auto"/>
         <w:contextualSpacing/>
         <w:rPr>
-          <w:ins w:id="18" w:author="Fonti Kar" w:date="2021-06-18T11:19:00Z"/>
           <w:rStyle w:val="FigureHeaderChar"/>
           <w:rFonts w:ascii="Times New Roman" w:eastAsiaTheme="minorEastAsia" w:hAnsi="Times New Roman" w:cstheme="minorBidi"/>
           <w:b w:val="0"/>
@@ -6369,7 +6739,6 @@
         <w:spacing w:line="480" w:lineRule="auto"/>
         <w:contextualSpacing/>
         <w:rPr>
-          <w:ins w:id="19" w:author="Fonti Kar" w:date="2021-06-18T11:19:00Z"/>
           <w:rStyle w:val="FigureHeaderChar"/>
           <w:rFonts w:ascii="Times New Roman" w:eastAsiaTheme="minorEastAsia" w:hAnsi="Times New Roman" w:cstheme="minorBidi"/>
           <w:b w:val="0"/>
@@ -6384,7 +6753,6 @@
         <w:spacing w:line="480" w:lineRule="auto"/>
         <w:contextualSpacing/>
         <w:rPr>
-          <w:ins w:id="20" w:author="Daniel Noble" w:date="2021-06-24T20:15:00Z"/>
           <w:rStyle w:val="FigureHeaderChar"/>
           <w:rFonts w:ascii="Times New Roman" w:eastAsiaTheme="minorEastAsia" w:hAnsi="Times New Roman" w:cstheme="minorBidi"/>
           <w:color w:val="000000" w:themeColor="text1"/>
@@ -6408,7 +6776,7 @@
         </w:rPr>
         <w:t>Figure 2</w:t>
       </w:r>
-      <w:bookmarkEnd w:id="10"/>
+      <w:bookmarkEnd w:id="7"/>
       <w:r>
         <w:rPr>
           <w:color w:val="000000" w:themeColor="text1"/>
@@ -6427,7 +6795,14 @@
         <w:rPr>
           <w:color w:val="000000" w:themeColor="text1"/>
         </w:rPr>
-        <w:t xml:space="preserve"> ‘hot’ developmental temperatures (top, red lines, n</w:t>
+        <w:t xml:space="preserve"> ‘hot’ developmental temperatures (top, red lines, </w:t>
+      </w:r>
+      <w:proofErr w:type="spellStart"/>
+      <w:r>
+        <w:rPr>
+          <w:color w:val="000000" w:themeColor="text1"/>
+        </w:rPr>
+        <w:t>n</w:t>
       </w:r>
       <w:r>
         <w:rPr>
@@ -6436,6 +6811,7 @@
         </w:rPr>
         <w:t>lizards</w:t>
       </w:r>
+      <w:proofErr w:type="spellEnd"/>
       <w:r>
         <w:rPr>
           <w:color w:val="000000" w:themeColor="text1"/>
@@ -6454,7 +6830,14 @@
         <w:rPr>
           <w:color w:val="000000" w:themeColor="text1"/>
         </w:rPr>
-        <w:t xml:space="preserve"> ‘cold’ developmental temperatures (bottom, blue lines, n</w:t>
+        <w:t xml:space="preserve"> ‘cold’ developmental temperatures (bottom, blue lines, </w:t>
+      </w:r>
+      <w:proofErr w:type="spellStart"/>
+      <w:r>
+        <w:rPr>
+          <w:color w:val="000000" w:themeColor="text1"/>
+        </w:rPr>
+        <w:t>n</w:t>
       </w:r>
       <w:r>
         <w:rPr>
@@ -6463,6 +6846,7 @@
         </w:rPr>
         <w:t>lizards</w:t>
       </w:r>
+      <w:proofErr w:type="spellEnd"/>
       <w:r>
         <w:rPr>
           <w:color w:val="000000" w:themeColor="text1"/>
@@ -6517,7 +6901,7 @@
                 <w:color w:val="000000" w:themeColor="text1"/>
               </w:rPr>
             </w:pPr>
-            <w:bookmarkStart w:id="21" w:name="_Toc56502237"/>
+            <w:bookmarkStart w:id="8" w:name="_Toc56502237"/>
             <w:r>
               <w:rPr>
                 <w:rStyle w:val="TableHeaderChar"/>
@@ -6526,7 +6910,7 @@
               </w:rPr>
               <w:t>Table 1</w:t>
             </w:r>
-            <w:bookmarkEnd w:id="21"/>
+            <w:bookmarkEnd w:id="8"/>
             <w:r>
               <w:rPr>
                 <w:rFonts w:cs="Times New Roman"/>
@@ -7857,6 +8241,7 @@
               </w:rPr>
               <w:t xml:space="preserve">           </w:t>
             </w:r>
+            <w:proofErr w:type="spellStart"/>
             <w:r>
               <w:rPr>
                 <w:rFonts w:cs="Times New Roman"/>
@@ -7870,7 +8255,16 @@
                 <w:color w:val="000000" w:themeColor="text1"/>
                 <w:vertAlign w:val="subscript"/>
               </w:rPr>
-              <w:t>Intercept – Slope</w:t>
+              <w:t>Intercept</w:t>
+            </w:r>
+            <w:proofErr w:type="spellEnd"/>
+            <w:r>
+              <w:rPr>
+                <w:rFonts w:cs="Times New Roman"/>
+                <w:color w:val="000000" w:themeColor="text1"/>
+                <w:vertAlign w:val="subscript"/>
+              </w:rPr>
+              <w:t xml:space="preserve"> – Slope</w:t>
             </w:r>
           </w:p>
         </w:tc>
@@ -8613,7 +9007,7 @@
           <w:color w:val="000000" w:themeColor="text1"/>
         </w:rPr>
       </w:pPr>
-      <w:bookmarkStart w:id="22" w:name="_Toc56502723"/>
+      <w:bookmarkStart w:id="9" w:name="_Toc56502723"/>
       <w:r>
         <w:rPr>
           <w:rStyle w:val="FigureHeaderChar"/>
@@ -8622,7 +9016,7 @@
         </w:rPr>
         <w:t>Figure 3</w:t>
       </w:r>
-      <w:bookmarkEnd w:id="22"/>
+      <w:bookmarkEnd w:id="9"/>
       <w:r>
         <w:rPr>
           <w:color w:val="000000" w:themeColor="text1"/>
@@ -8650,7 +9044,14 @@
         <w:rPr>
           <w:color w:val="000000" w:themeColor="text1"/>
         </w:rPr>
-        <w:t>Temperature-specific adjusted repeatability for average metabolic rate for the ‘cold’ developmental temperature group (blue, n</w:t>
+        <w:t xml:space="preserve">Temperature-specific adjusted repeatability for average metabolic rate for the ‘cold’ developmental temperature group (blue, </w:t>
+      </w:r>
+      <w:proofErr w:type="spellStart"/>
+      <w:r>
+        <w:rPr>
+          <w:color w:val="000000" w:themeColor="text1"/>
+        </w:rPr>
+        <w:t>n</w:t>
       </w:r>
       <w:r>
         <w:rPr>
@@ -8659,11 +9060,19 @@
         </w:rPr>
         <w:t>lizards</w:t>
       </w:r>
-      <w:r>
-        <w:rPr>
-          <w:color w:val="000000" w:themeColor="text1"/>
-        </w:rPr>
-        <w:t xml:space="preserve"> = 26) and the ‘hot’ developmental temperature group (red, n</w:t>
+      <w:proofErr w:type="spellEnd"/>
+      <w:r>
+        <w:rPr>
+          <w:color w:val="000000" w:themeColor="text1"/>
+        </w:rPr>
+        <w:t xml:space="preserve"> = 26) and the ‘hot’ developmental temperature group (red, </w:t>
+      </w:r>
+      <w:proofErr w:type="spellStart"/>
+      <w:r>
+        <w:rPr>
+          <w:color w:val="000000" w:themeColor="text1"/>
+        </w:rPr>
+        <w:t>n</w:t>
       </w:r>
       <w:r>
         <w:rPr>
@@ -8672,6 +9081,7 @@
         </w:rPr>
         <w:t>lizards</w:t>
       </w:r>
+      <w:proofErr w:type="spellEnd"/>
       <w:r>
         <w:rPr>
           <w:color w:val="000000" w:themeColor="text1"/>
@@ -8779,7 +9189,7 @@
           <w:color w:val="000000" w:themeColor="text1"/>
         </w:rPr>
       </w:pPr>
-      <w:bookmarkStart w:id="23" w:name="_Toc57034298"/>
+      <w:bookmarkStart w:id="10" w:name="_Toc57034298"/>
       <w:r>
         <w:rPr>
           <w:color w:val="000000" w:themeColor="text1"/>
@@ -8787,7 +9197,7 @@
         <w:lastRenderedPageBreak/>
         <w:t>Discussion</w:t>
       </w:r>
-      <w:bookmarkEnd w:id="23"/>
+      <w:bookmarkEnd w:id="10"/>
     </w:p>
     <w:p>
       <w:pPr>
@@ -9034,8 +9444,18 @@
           <w:iCs/>
           <w:color w:val="000000" w:themeColor="text1"/>
         </w:rPr>
-        <w:t>Gambusia holbrooki</w:t>
-      </w:r>
+        <w:t xml:space="preserve">Gambusia </w:t>
+      </w:r>
+      <w:proofErr w:type="spellStart"/>
+      <w:r>
+        <w:rPr>
+          <w:i/>
+          <w:iCs/>
+          <w:color w:val="000000" w:themeColor="text1"/>
+        </w:rPr>
+        <w:t>holbrooki</w:t>
+      </w:r>
+      <w:proofErr w:type="spellEnd"/>
       <w:r>
         <w:rPr>
           <w:color w:val="000000" w:themeColor="text1"/>
@@ -10285,8 +10705,18 @@
           <w:iCs/>
           <w:color w:val="000000" w:themeColor="text1"/>
         </w:rPr>
-        <w:t>L. delicata</w:t>
-      </w:r>
+        <w:t xml:space="preserve">L. </w:t>
+      </w:r>
+      <w:proofErr w:type="spellStart"/>
+      <w:r>
+        <w:rPr>
+          <w:i/>
+          <w:iCs/>
+          <w:color w:val="000000" w:themeColor="text1"/>
+        </w:rPr>
+        <w:t>delicata</w:t>
+      </w:r>
+      <w:proofErr w:type="spellEnd"/>
       <w:r>
         <w:rPr>
           <w:color w:val="000000" w:themeColor="text1"/>
@@ -10495,7 +10925,25 @@
           <w:iCs/>
           <w:color w:val="000000" w:themeColor="text1"/>
         </w:rPr>
-        <w:t xml:space="preserve">L. delicata </w:t>
+        <w:t xml:space="preserve">L. </w:t>
+      </w:r>
+      <w:proofErr w:type="spellStart"/>
+      <w:r>
+        <w:rPr>
+          <w:i/>
+          <w:iCs/>
+          <w:color w:val="000000" w:themeColor="text1"/>
+        </w:rPr>
+        <w:t>delicata</w:t>
+      </w:r>
+      <w:proofErr w:type="spellEnd"/>
+      <w:r>
+        <w:rPr>
+          <w:i/>
+          <w:iCs/>
+          <w:color w:val="000000" w:themeColor="text1"/>
+        </w:rPr>
+        <w:t xml:space="preserve"> </w:t>
       </w:r>
       <w:r>
         <w:rPr>
@@ -10656,14 +11104,14 @@
           <w:color w:val="000000" w:themeColor="text1"/>
         </w:rPr>
       </w:pPr>
-      <w:bookmarkStart w:id="24" w:name="_Toc57034299"/>
+      <w:bookmarkStart w:id="11" w:name="_Toc57034299"/>
       <w:r>
         <w:rPr>
           <w:color w:val="000000" w:themeColor="text1"/>
         </w:rPr>
         <w:t>Conclusion</w:t>
       </w:r>
-      <w:bookmarkEnd w:id="24"/>
+      <w:bookmarkEnd w:id="11"/>
     </w:p>
     <w:p>
       <w:pPr>
@@ -10783,7 +11231,7 @@
           <w:color w:val="000000" w:themeColor="text1"/>
         </w:rPr>
       </w:pPr>
-      <w:bookmarkStart w:id="25" w:name="_Toc57034300"/>
+      <w:bookmarkStart w:id="12" w:name="_Toc57034300"/>
       <w:r>
         <w:rPr>
           <w:color w:val="000000" w:themeColor="text1"/>
@@ -10802,7 +11250,7 @@
         </w:rPr>
         <w:t>ccessibility</w:t>
       </w:r>
-      <w:bookmarkEnd w:id="25"/>
+      <w:bookmarkEnd w:id="12"/>
     </w:p>
     <w:p>
       <w:pPr>
@@ -10836,14 +11284,14 @@
           <w:color w:val="000000" w:themeColor="text1"/>
         </w:rPr>
       </w:pPr>
-      <w:bookmarkStart w:id="26" w:name="_Toc57034301"/>
+      <w:bookmarkStart w:id="13" w:name="_Toc57034301"/>
       <w:r>
         <w:rPr>
           <w:color w:val="000000" w:themeColor="text1"/>
         </w:rPr>
         <w:t>Acknowledgements</w:t>
       </w:r>
-      <w:bookmarkEnd w:id="26"/>
+      <w:bookmarkEnd w:id="13"/>
     </w:p>
     <w:p>
       <w:pPr>
@@ -10864,7 +11312,35 @@
         <w:rPr>
           <w:color w:val="000000" w:themeColor="text1"/>
         </w:rPr>
-        <w:t>We would like to acknowledge and pay immense respect to the Wallumedegal people, as well as the Cadigal and Wangal people – the traditional custodians of the land where this study took place. We would like to extend this respect to the Gadigal people of the greater Eora Nation.</w:t>
+        <w:t xml:space="preserve">We would like to acknowledge and pay immense respect to the </w:t>
+      </w:r>
+      <w:proofErr w:type="spellStart"/>
+      <w:r>
+        <w:rPr>
+          <w:color w:val="000000" w:themeColor="text1"/>
+        </w:rPr>
+        <w:t>Wallumedegal</w:t>
+      </w:r>
+      <w:proofErr w:type="spellEnd"/>
+      <w:r>
+        <w:rPr>
+          <w:color w:val="000000" w:themeColor="text1"/>
+        </w:rPr>
+        <w:t xml:space="preserve"> people, as well as the Cadigal and </w:t>
+      </w:r>
+      <w:proofErr w:type="spellStart"/>
+      <w:r>
+        <w:rPr>
+          <w:color w:val="000000" w:themeColor="text1"/>
+        </w:rPr>
+        <w:t>Wangal</w:t>
+      </w:r>
+      <w:proofErr w:type="spellEnd"/>
+      <w:r>
+        <w:rPr>
+          <w:color w:val="000000" w:themeColor="text1"/>
+        </w:rPr>
+        <w:t xml:space="preserve"> people – the traditional custodians of the land where this study took place. We would like to extend this respect to the Gadigal people of the greater Eora Nation.</w:t>
       </w:r>
       <w:r>
         <w:rPr>
@@ -10888,7 +11364,21 @@
         <w:rPr>
           <w:color w:val="000000" w:themeColor="text1"/>
         </w:rPr>
-        <w:t>like to thank Martin Whiting for the use of his facilities at Macquarie University. We are grateful for the assistance of numerous Lizard Lab members and interns with husbandry duties. Special thanks to Christine Wilson for her commitment to caring for our animals. We thank Timothee Bonnet for his advice on partitioning measurement error from our models.</w:t>
+        <w:t xml:space="preserve">like to thank Martin Whiting for the use of his facilities at Macquarie University. We are grateful for the assistance of numerous Lizard Lab members and interns with husbandry duties. Special thanks to Christine Wilson for her commitment to caring for our animals. We thank </w:t>
+      </w:r>
+      <w:proofErr w:type="spellStart"/>
+      <w:r>
+        <w:rPr>
+          <w:color w:val="000000" w:themeColor="text1"/>
+        </w:rPr>
+        <w:t>Timothee</w:t>
+      </w:r>
+      <w:proofErr w:type="spellEnd"/>
+      <w:r>
+        <w:rPr>
+          <w:color w:val="000000" w:themeColor="text1"/>
+        </w:rPr>
+        <w:t xml:space="preserve"> Bonnet for his advice on partitioning measurement error from our models.</w:t>
       </w:r>
       <w:r>
         <w:t xml:space="preserve"> </w:t>
@@ -16655,17 +17145,6 @@
     <w:abstractNumId w:val="12"/>
   </w:num>
 </w:numbering>
-</file>
-
-<file path=word/people.xml><?xml version="1.0" encoding="utf-8"?>
-<w15:people xmlns:wpc="http://schemas.microsoft.com/office/word/2010/wordprocessingCanvas" xmlns:cx="http://schemas.microsoft.com/office/drawing/2014/chartex" xmlns:cx1="http://schemas.microsoft.com/office/drawing/2015/9/8/chartex" xmlns:cx2="http://schemas.microsoft.com/office/drawing/2015/10/21/chartex" xmlns:cx3="http://schemas.microsoft.com/office/drawing/2016/5/9/chartex" xmlns:cx4="http://schemas.microsoft.com/office/drawing/2016/5/10/chartex" xmlns:cx5="http://schemas.microsoft.com/office/drawing/2016/5/11/chartex" xmlns:cx6="http://schemas.microsoft.com/office/drawing/2016/5/12/chartex" xmlns:cx7="http://schemas.microsoft.com/office/drawing/2016/5/13/chartex" xmlns:cx8="http://schemas.microsoft.com/office/drawing/2016/5/14/chartex" xmlns:mc="http://schemas.openxmlformats.org/markup-compatibility/2006" xmlns:aink="http://schemas.microsoft.com/office/drawing/2016/ink" xmlns:am3d="http://schemas.microsoft.com/office/drawing/2017/model3d" xmlns:o="urn:schemas-microsoft-com:office:office" xmlns:r="http://schemas.openxmlformats.org/officeDocument/2006/relationships" xmlns:m="http://schemas.openxmlformats.org/officeDocument/2006/math" xmlns:v="urn:schemas-microsoft-com:vml" xmlns:wp14="http://schemas.microsoft.com/office/word/2010/wordprocessingDrawing" xmlns:wp="http://schemas.openxmlformats.org/drawingml/2006/wordprocessingDrawing" xmlns:w10="urn:schemas-microsoft-com:office:word" xmlns:w="http://schemas.openxmlformats.org/wordprocessingml/2006/main" xmlns:w14="http://schemas.microsoft.com/office/word/2010/wordml" xmlns:w15="http://schemas.microsoft.com/office/word/2012/wordml" xmlns:w16cex="http://schemas.microsoft.com/office/word/2018/wordml/cex" xmlns:w16cid="http://schemas.microsoft.com/office/word/2016/wordml/cid" xmlns:w16="http://schemas.microsoft.com/office/word/2018/wordml" xmlns:w16se="http://schemas.microsoft.com/office/word/2015/wordml/symex" xmlns:wpg="http://schemas.microsoft.com/office/word/2010/wordprocessingGroup" xmlns:wpi="http://schemas.microsoft.com/office/word/2010/wordprocessingInk" xmlns:wne="http://schemas.microsoft.com/office/word/2006/wordml" xmlns:wps="http://schemas.microsoft.com/office/word/2010/wordprocessingShape" mc:Ignorable="w14 w15 w16se w16cid w16 w16cex wp14">
-  <w15:person w15:author="Fonti Kar">
-    <w15:presenceInfo w15:providerId="AD" w15:userId="S::z3516573@ad.unsw.edu.au::ff3578db-7e92-45f3-8b6c-980dfd0ed9ff"/>
-  </w15:person>
-  <w15:person w15:author="Daniel Noble">
-    <w15:presenceInfo w15:providerId="AD" w15:userId="S::u5062688@anu.edu.au::cd1442c4-8911-414d-88db-662b5685b55e"/>
-  </w15:person>
-</w15:people>
 </file>
 
 <file path=word/styles.xml><?xml version="1.0" encoding="utf-8"?>

</xml_diff>